<commit_message>
Aggiunta Login con Google
</commit_message>
<xml_diff>
--- a/3_Documentazione/Documentazione Progetto Chat Locale.docx
+++ b/3_Documentazione/Documentazione Progetto Chat Locale.docx
@@ -2913,8 +2913,6 @@
         </w:rPr>
       </w:pPr>
       <w:bookmarkStart w:id="3" w:name="_Toc124935599"/>
-      <w:bookmarkStart w:id="4" w:name="_GoBack"/>
-      <w:bookmarkEnd w:id="4"/>
       <w:r>
         <w:rPr>
           <w:lang w:val="it-CH"/>
@@ -3840,7 +3838,7 @@
           <w:lang w:val="it-CH"/>
         </w:rPr>
       </w:pPr>
-      <w:bookmarkStart w:id="5" w:name="_Toc124935600"/>
+      <w:bookmarkStart w:id="4" w:name="_Toc124935600"/>
       <w:r>
         <w:rPr>
           <w:lang w:val="it-CH"/>
@@ -3848,7 +3846,7 @@
         <w:lastRenderedPageBreak/>
         <w:t>Scopo</w:t>
       </w:r>
-      <w:bookmarkEnd w:id="5"/>
+      <w:bookmarkEnd w:id="4"/>
     </w:p>
     <w:p>
       <w:r>
@@ -3880,28 +3878,28 @@
       <w:r>
         <w:br w:type="page"/>
       </w:r>
-      <w:bookmarkStart w:id="6" w:name="_Toc124935601"/>
+      <w:bookmarkStart w:id="5" w:name="_Toc124935601"/>
       <w:r>
         <w:lastRenderedPageBreak/>
         <w:t>Analisi</w:t>
       </w:r>
+      <w:bookmarkEnd w:id="5"/>
+    </w:p>
+    <w:p>
+      <w:pPr>
+        <w:pStyle w:val="Titolo2"/>
+        <w:rPr>
+          <w:lang w:val="it-CH"/>
+        </w:rPr>
+      </w:pPr>
+      <w:bookmarkStart w:id="6" w:name="_Toc124935602"/>
+      <w:r>
+        <w:rPr>
+          <w:lang w:val="it-CH"/>
+        </w:rPr>
+        <w:t>Analisi del dominio</w:t>
+      </w:r>
       <w:bookmarkEnd w:id="6"/>
-    </w:p>
-    <w:p>
-      <w:pPr>
-        <w:pStyle w:val="Titolo2"/>
-        <w:rPr>
-          <w:lang w:val="it-CH"/>
-        </w:rPr>
-      </w:pPr>
-      <w:bookmarkStart w:id="7" w:name="_Toc124935602"/>
-      <w:r>
-        <w:rPr>
-          <w:lang w:val="it-CH"/>
-        </w:rPr>
-        <w:t>Analisi del dominio</w:t>
-      </w:r>
-      <w:bookmarkEnd w:id="7"/>
     </w:p>
     <w:p>
       <w:r>
@@ -4021,14 +4019,14 @@
           <w:lang w:val="it-CH"/>
         </w:rPr>
       </w:pPr>
-      <w:bookmarkStart w:id="8" w:name="_Toc124935603"/>
+      <w:bookmarkStart w:id="7" w:name="_Toc124935603"/>
       <w:r>
         <w:rPr>
           <w:lang w:val="it-CH"/>
         </w:rPr>
         <w:t>Analisi e specifica dei requisiti</w:t>
       </w:r>
-      <w:bookmarkEnd w:id="8"/>
+      <w:bookmarkEnd w:id="7"/>
     </w:p>
     <w:p>
       <w:r>
@@ -4187,6 +4185,8 @@
         <w:lastRenderedPageBreak/>
         <w:t>Non si deve scordare che i requisiti non rappresentano delle attività bensì delle caratteristiche che il prodotto dovrà possedere.</w:t>
       </w:r>
+      <w:bookmarkStart w:id="8" w:name="_GoBack"/>
+      <w:bookmarkEnd w:id="8"/>
     </w:p>
     <w:tbl>
       <w:tblPr>
@@ -4378,64 +4378,6 @@
             <w:r>
               <w:t>Deve esistere una pagina di login dove l’utente può fare login e “sbloccare” il suo account con cui può scrivere sulle chat.</w:t>
             </w:r>
-          </w:p>
-        </w:tc>
-      </w:tr>
-      <w:tr>
-        <w:tc>
-          <w:tcPr>
-            <w:tcW w:w="9644" w:type="dxa"/>
-            <w:gridSpan w:val="6"/>
-          </w:tcPr>
-          <w:p>
-            <w:pPr>
-              <w:rPr>
-                <w:b/>
-              </w:rPr>
-            </w:pPr>
-            <w:r>
-              <w:rPr>
-                <w:b/>
-              </w:rPr>
-              <w:t>Sotto requisiti</w:t>
-            </w:r>
-          </w:p>
-        </w:tc>
-      </w:tr>
-      <w:tr>
-        <w:tc>
-          <w:tcPr>
-            <w:tcW w:w="1519" w:type="dxa"/>
-            <w:shd w:val="clear" w:color="auto" w:fill="D9D9D9" w:themeFill="background1" w:themeFillShade="D9"/>
-          </w:tcPr>
-          <w:p>
-            <w:pPr>
-              <w:rPr>
-                <w:b/>
-              </w:rPr>
-            </w:pPr>
-            <w:r>
-              <w:rPr>
-                <w:b/>
-              </w:rPr>
-              <w:t>001</w:t>
-            </w:r>
-          </w:p>
-        </w:tc>
-        <w:tc>
-          <w:tcPr>
-            <w:tcW w:w="8125" w:type="dxa"/>
-            <w:gridSpan w:val="5"/>
-          </w:tcPr>
-          <w:p>
-            <w:r>
-              <w:t xml:space="preserve">Utilizzare il </w:t>
-            </w:r>
-            <w:proofErr w:type="spellStart"/>
-            <w:r>
-              <w:t>redirect</w:t>
-            </w:r>
-            <w:proofErr w:type="spellEnd"/>
           </w:p>
         </w:tc>
       </w:tr>
@@ -6032,27 +5974,14 @@
       <w:r>
         <w:t xml:space="preserve">Figura </w:t>
       </w:r>
-      <w:r>
-        <w:fldChar w:fldCharType="begin"/>
-      </w:r>
-      <w:r>
-        <w:instrText xml:space="preserve"> SEQ Figura \* ARABIC </w:instrText>
-      </w:r>
-      <w:r>
-        <w:fldChar w:fldCharType="separate"/>
-      </w:r>
-      <w:r>
-        <w:rPr>
-          <w:noProof/>
-        </w:rPr>
-        <w:t>1</w:t>
-      </w:r>
-      <w:r>
-        <w:rPr>
-          <w:noProof/>
-        </w:rPr>
-        <w:fldChar w:fldCharType="end"/>
-      </w:r>
+      <w:fldSimple w:instr=" SEQ Figura \* ARABIC ">
+        <w:r>
+          <w:rPr>
+            <w:noProof/>
+          </w:rPr>
+          <w:t>1</w:t>
+        </w:r>
+      </w:fldSimple>
       <w:r>
         <w:t xml:space="preserve"> </w:t>
       </w:r>
@@ -6187,27 +6116,14 @@
       <w:r>
         <w:t xml:space="preserve">Figura </w:t>
       </w:r>
-      <w:r>
-        <w:fldChar w:fldCharType="begin"/>
-      </w:r>
-      <w:r>
-        <w:instrText xml:space="preserve"> SEQ Figura \* ARABIC </w:instrText>
-      </w:r>
-      <w:r>
-        <w:fldChar w:fldCharType="separate"/>
-      </w:r>
-      <w:r>
-        <w:rPr>
-          <w:noProof/>
-        </w:rPr>
-        <w:t>2</w:t>
-      </w:r>
-      <w:r>
-        <w:rPr>
-          <w:noProof/>
-        </w:rPr>
-        <w:fldChar w:fldCharType="end"/>
-      </w:r>
+      <w:fldSimple w:instr=" SEQ Figura \* ARABIC ">
+        <w:r>
+          <w:rPr>
+            <w:noProof/>
+          </w:rPr>
+          <w:t>2</w:t>
+        </w:r>
+      </w:fldSimple>
       <w:r>
         <w:t xml:space="preserve"> </w:t>
       </w:r>
@@ -9356,27 +9272,14 @@
       <w:r>
         <w:t xml:space="preserve">Figura </w:t>
       </w:r>
-      <w:r>
-        <w:fldChar w:fldCharType="begin"/>
-      </w:r>
-      <w:r>
-        <w:instrText xml:space="preserve"> SEQ Figura \* ARABIC </w:instrText>
-      </w:r>
-      <w:r>
-        <w:fldChar w:fldCharType="separate"/>
-      </w:r>
-      <w:r>
-        <w:rPr>
-          <w:noProof/>
-        </w:rPr>
-        <w:t>5</w:t>
-      </w:r>
-      <w:r>
-        <w:rPr>
-          <w:noProof/>
-        </w:rPr>
-        <w:fldChar w:fldCharType="end"/>
-      </w:r>
+      <w:fldSimple w:instr=" SEQ Figura \* ARABIC ">
+        <w:r>
+          <w:rPr>
+            <w:noProof/>
+          </w:rPr>
+          <w:t>5</w:t>
+        </w:r>
+      </w:fldSimple>
       <w:r>
         <w:t xml:space="preserve"> </w:t>
       </w:r>
@@ -11044,7 +10947,7 @@
         <w:noProof/>
         <w:sz w:val="20"/>
       </w:rPr>
-      <w:t>02.10.2024</w:t>
+      <w:t>09.10.2024</w:t>
     </w:r>
     <w:r>
       <w:rPr>
@@ -11283,7 +11186,7 @@
         <w:noProof/>
         <w:sz w:val="20"/>
       </w:rPr>
-      <w:t>02.10.2024</w:t>
+      <w:t>09.10.2024</w:t>
     </w:r>
     <w:r>
       <w:rPr>
@@ -17478,7 +17381,7 @@
 </file>
 
 <file path=customXml/itemProps1.xml><?xml version="1.0" encoding="utf-8"?>
-<ds:datastoreItem xmlns:ds="http://schemas.openxmlformats.org/officeDocument/2006/customXml" ds:itemID="{917CCD86-6D4D-4956-AA2F-4AFD90EC2D39}">
+<ds:datastoreItem xmlns:ds="http://schemas.openxmlformats.org/officeDocument/2006/customXml" ds:itemID="{ADE3CB6E-F5B3-4991-892B-87AD580AECD4}">
   <ds:schemaRefs>
     <ds:schemaRef ds:uri="http://schemas.openxmlformats.org/officeDocument/2006/bibliography"/>
   </ds:schemaRefs>

</xml_diff>

<commit_message>
Aggiunta possibilità di mandare immagini nella chat
</commit_message>
<xml_diff>
--- a/3_Documentazione/Documentazione Progetto Chat Locale.docx
+++ b/3_Documentazione/Documentazione Progetto Chat Locale.docx
@@ -5981,14 +5981,27 @@
       <w:r>
         <w:t xml:space="preserve">Figura </w:t>
       </w:r>
-      <w:fldSimple w:instr=" SEQ Figura \* ARABIC ">
-        <w:r>
-          <w:rPr>
-            <w:noProof/>
-          </w:rPr>
-          <w:t>1</w:t>
-        </w:r>
-      </w:fldSimple>
+      <w:r>
+        <w:fldChar w:fldCharType="begin"/>
+      </w:r>
+      <w:r>
+        <w:instrText xml:space="preserve"> SEQ Figura \* ARABIC </w:instrText>
+      </w:r>
+      <w:r>
+        <w:fldChar w:fldCharType="separate"/>
+      </w:r>
+      <w:r>
+        <w:rPr>
+          <w:noProof/>
+        </w:rPr>
+        <w:t>1</w:t>
+      </w:r>
+      <w:r>
+        <w:rPr>
+          <w:noProof/>
+        </w:rPr>
+        <w:fldChar w:fldCharType="end"/>
+      </w:r>
       <w:r>
         <w:t xml:space="preserve"> </w:t>
       </w:r>
@@ -6123,14 +6136,27 @@
       <w:r>
         <w:t xml:space="preserve">Figura </w:t>
       </w:r>
-      <w:fldSimple w:instr=" SEQ Figura \* ARABIC ">
-        <w:r>
-          <w:rPr>
-            <w:noProof/>
-          </w:rPr>
-          <w:t>2</w:t>
-        </w:r>
-      </w:fldSimple>
+      <w:r>
+        <w:fldChar w:fldCharType="begin"/>
+      </w:r>
+      <w:r>
+        <w:instrText xml:space="preserve"> SEQ Figura \* ARABIC </w:instrText>
+      </w:r>
+      <w:r>
+        <w:fldChar w:fldCharType="separate"/>
+      </w:r>
+      <w:r>
+        <w:rPr>
+          <w:noProof/>
+        </w:rPr>
+        <w:t>2</w:t>
+      </w:r>
+      <w:r>
+        <w:rPr>
+          <w:noProof/>
+        </w:rPr>
+        <w:fldChar w:fldCharType="end"/>
+      </w:r>
       <w:r>
         <w:t xml:space="preserve"> </w:t>
       </w:r>
@@ -6405,6 +6431,116 @@
         <w:t>Struttura dei dati:</w:t>
       </w:r>
     </w:p>
+    <w:p>
+      <w:r>
+        <w:t>Message:</w:t>
+      </w:r>
+    </w:p>
+    <w:p>
+      <w:pPr>
+        <w:pStyle w:val="Paragrafoelenco"/>
+        <w:numPr>
+          <w:ilvl w:val="0"/>
+          <w:numId w:val="25"/>
+        </w:numPr>
+      </w:pPr>
+      <w:r>
+        <w:t xml:space="preserve">Name </w:t>
+      </w:r>
+    </w:p>
+    <w:p>
+      <w:pPr>
+        <w:pStyle w:val="Paragrafoelenco"/>
+        <w:numPr>
+          <w:ilvl w:val="0"/>
+          <w:numId w:val="25"/>
+        </w:numPr>
+      </w:pPr>
+      <w:proofErr w:type="spellStart"/>
+      <w:r>
+        <w:t>ProfilePicture</w:t>
+      </w:r>
+      <w:proofErr w:type="spellEnd"/>
+    </w:p>
+    <w:p>
+      <w:pPr>
+        <w:pStyle w:val="Paragrafoelenco"/>
+        <w:numPr>
+          <w:ilvl w:val="0"/>
+          <w:numId w:val="25"/>
+        </w:numPr>
+      </w:pPr>
+      <w:r>
+        <w:t>Image</w:t>
+      </w:r>
+    </w:p>
+    <w:p>
+      <w:pPr>
+        <w:pStyle w:val="Paragrafoelenco"/>
+        <w:numPr>
+          <w:ilvl w:val="0"/>
+          <w:numId w:val="25"/>
+        </w:numPr>
+      </w:pPr>
+      <w:r>
+        <w:t>Text</w:t>
+      </w:r>
+    </w:p>
+    <w:p>
+      <w:pPr>
+        <w:pStyle w:val="Paragrafoelenco"/>
+        <w:numPr>
+          <w:ilvl w:val="0"/>
+          <w:numId w:val="25"/>
+        </w:numPr>
+      </w:pPr>
+      <w:r>
+        <w:t>Time</w:t>
+      </w:r>
+    </w:p>
+    <w:p>
+      <w:r>
+        <w:t>User:</w:t>
+      </w:r>
+    </w:p>
+    <w:p>
+      <w:pPr>
+        <w:pStyle w:val="Paragrafoelenco"/>
+        <w:numPr>
+          <w:ilvl w:val="0"/>
+          <w:numId w:val="25"/>
+        </w:numPr>
+      </w:pPr>
+      <w:r>
+        <w:t>Username</w:t>
+      </w:r>
+    </w:p>
+    <w:p>
+      <w:pPr>
+        <w:pStyle w:val="Paragrafoelenco"/>
+        <w:numPr>
+          <w:ilvl w:val="0"/>
+          <w:numId w:val="25"/>
+        </w:numPr>
+      </w:pPr>
+      <w:r>
+        <w:t>Mail</w:t>
+      </w:r>
+    </w:p>
+    <w:p>
+      <w:pPr>
+        <w:pStyle w:val="Paragrafoelenco"/>
+        <w:numPr>
+          <w:ilvl w:val="0"/>
+          <w:numId w:val="25"/>
+        </w:numPr>
+      </w:pPr>
+      <w:r>
+        <w:t>Password</w:t>
+      </w:r>
+      <w:bookmarkStart w:id="23" w:name="_GoBack"/>
+      <w:bookmarkEnd w:id="23"/>
+    </w:p>
     <w:p/>
     <w:p>
       <w:pPr>
@@ -6413,8 +6549,8 @@
           <w:lang w:val="it-CH"/>
         </w:rPr>
       </w:pPr>
-      <w:bookmarkStart w:id="23" w:name="_Toc429059811"/>
-      <w:bookmarkStart w:id="24" w:name="_Toc124935612"/>
+      <w:bookmarkStart w:id="24" w:name="_Toc429059811"/>
+      <w:bookmarkStart w:id="25" w:name="_Toc124935612"/>
       <w:r>
         <w:rPr>
           <w:noProof/>
@@ -6489,8 +6625,8 @@
         </w:rPr>
         <w:t>Design delle interfacce</w:t>
       </w:r>
-      <w:bookmarkEnd w:id="23"/>
       <w:bookmarkEnd w:id="24"/>
+      <w:bookmarkEnd w:id="25"/>
     </w:p>
     <w:p>
       <w:r>
@@ -6567,8 +6703,8 @@
           <w:b/>
         </w:rPr>
       </w:pPr>
-      <w:bookmarkStart w:id="25" w:name="_Toc429059812"/>
-      <w:bookmarkStart w:id="26" w:name="_Toc124935613"/>
+      <w:bookmarkStart w:id="26" w:name="_Toc429059812"/>
+      <w:bookmarkStart w:id="27" w:name="_Toc124935613"/>
       <w:r>
         <w:br w:type="page"/>
       </w:r>
@@ -6673,8 +6809,8 @@
         <w:lastRenderedPageBreak/>
         <w:t>Design procedurale</w:t>
       </w:r>
-      <w:bookmarkEnd w:id="25"/>
       <w:bookmarkEnd w:id="26"/>
+      <w:bookmarkEnd w:id="27"/>
     </w:p>
     <w:p>
       <w:r>
@@ -6757,18 +6893,16 @@
       <w:pPr>
         <w:pStyle w:val="Titolo1"/>
       </w:pPr>
-      <w:bookmarkStart w:id="27" w:name="_Toc461179222"/>
-      <w:bookmarkStart w:id="28" w:name="_Toc124935614"/>
+      <w:bookmarkStart w:id="28" w:name="_Toc461179222"/>
+      <w:bookmarkStart w:id="29" w:name="_Toc124935614"/>
       <w:r>
         <w:lastRenderedPageBreak/>
         <w:t>Implementazione</w:t>
       </w:r>
-      <w:bookmarkEnd w:id="27"/>
       <w:bookmarkEnd w:id="28"/>
-    </w:p>
-    <w:p>
-      <w:bookmarkStart w:id="29" w:name="_GoBack"/>
       <w:bookmarkEnd w:id="29"/>
+    </w:p>
+    <w:p>
       <w:r>
         <w:t>In questo capitolo dovrà essere mostrato come è stato realizzato il lavoro. Questa parte può differenziarsi dalla progettazione in quanto il risultato ottenuto non per forza può essere come era stato progettato.</w:t>
       </w:r>
@@ -8873,14 +9007,27 @@
       <w:r>
         <w:t xml:space="preserve">Figura </w:t>
       </w:r>
-      <w:fldSimple w:instr=" SEQ Figura \* ARABIC ">
-        <w:r>
-          <w:rPr>
-            <w:noProof/>
-          </w:rPr>
-          <w:t>5</w:t>
-        </w:r>
-      </w:fldSimple>
+      <w:r>
+        <w:fldChar w:fldCharType="begin"/>
+      </w:r>
+      <w:r>
+        <w:instrText xml:space="preserve"> SEQ Figura \* ARABIC </w:instrText>
+      </w:r>
+      <w:r>
+        <w:fldChar w:fldCharType="separate"/>
+      </w:r>
+      <w:r>
+        <w:rPr>
+          <w:noProof/>
+        </w:rPr>
+        <w:t>5</w:t>
+      </w:r>
+      <w:r>
+        <w:rPr>
+          <w:noProof/>
+        </w:rPr>
+        <w:fldChar w:fldCharType="end"/>
+      </w:r>
       <w:r>
         <w:t xml:space="preserve"> </w:t>
       </w:r>
@@ -10522,7 +10669,7 @@
         <w:noProof/>
         <w:sz w:val="20"/>
       </w:rPr>
-      <w:t>23.10.2024</w:t>
+      <w:t>13.11.2024</w:t>
     </w:r>
     <w:r>
       <w:rPr>
@@ -10761,7 +10908,7 @@
         <w:noProof/>
         <w:sz w:val="20"/>
       </w:rPr>
-      <w:t>23.10.2024</w:t>
+      <w:t>13.11.2024</w:t>
     </w:r>
     <w:r>
       <w:rPr>
@@ -14533,6 +14680,118 @@
     </w:lvl>
   </w:abstractNum>
   <w:abstractNum w:abstractNumId="9" w15:restartNumberingAfterBreak="0">
+    <w:nsid w:val="4D1B3929"/>
+    <w:multiLevelType w:val="hybridMultilevel"/>
+    <w:tmpl w:val="52EA4E5C"/>
+    <w:lvl w:ilvl="0" w:tplc="F434FF64">
+      <w:numFmt w:val="bullet"/>
+      <w:lvlText w:val="-"/>
+      <w:lvlJc w:val="left"/>
+      <w:pPr>
+        <w:ind w:left="720" w:hanging="360"/>
+      </w:pPr>
+      <w:rPr>
+        <w:rFonts w:ascii="Garamond" w:eastAsia="Times New Roman" w:hAnsi="Garamond" w:cs="Times New Roman" w:hint="default"/>
+      </w:rPr>
+    </w:lvl>
+    <w:lvl w:ilvl="1" w:tplc="08100003" w:tentative="1">
+      <w:start w:val="1"/>
+      <w:numFmt w:val="bullet"/>
+      <w:lvlText w:val="o"/>
+      <w:lvlJc w:val="left"/>
+      <w:pPr>
+        <w:ind w:left="1440" w:hanging="360"/>
+      </w:pPr>
+      <w:rPr>
+        <w:rFonts w:ascii="Courier New" w:hAnsi="Courier New" w:cs="Courier New" w:hint="default"/>
+      </w:rPr>
+    </w:lvl>
+    <w:lvl w:ilvl="2" w:tplc="08100005" w:tentative="1">
+      <w:start w:val="1"/>
+      <w:numFmt w:val="bullet"/>
+      <w:lvlText w:val=""/>
+      <w:lvlJc w:val="left"/>
+      <w:pPr>
+        <w:ind w:left="2160" w:hanging="360"/>
+      </w:pPr>
+      <w:rPr>
+        <w:rFonts w:ascii="Wingdings" w:hAnsi="Wingdings" w:hint="default"/>
+      </w:rPr>
+    </w:lvl>
+    <w:lvl w:ilvl="3" w:tplc="08100001" w:tentative="1">
+      <w:start w:val="1"/>
+      <w:numFmt w:val="bullet"/>
+      <w:lvlText w:val=""/>
+      <w:lvlJc w:val="left"/>
+      <w:pPr>
+        <w:ind w:left="2880" w:hanging="360"/>
+      </w:pPr>
+      <w:rPr>
+        <w:rFonts w:ascii="Symbol" w:hAnsi="Symbol" w:hint="default"/>
+      </w:rPr>
+    </w:lvl>
+    <w:lvl w:ilvl="4" w:tplc="08100003" w:tentative="1">
+      <w:start w:val="1"/>
+      <w:numFmt w:val="bullet"/>
+      <w:lvlText w:val="o"/>
+      <w:lvlJc w:val="left"/>
+      <w:pPr>
+        <w:ind w:left="3600" w:hanging="360"/>
+      </w:pPr>
+      <w:rPr>
+        <w:rFonts w:ascii="Courier New" w:hAnsi="Courier New" w:cs="Courier New" w:hint="default"/>
+      </w:rPr>
+    </w:lvl>
+    <w:lvl w:ilvl="5" w:tplc="08100005" w:tentative="1">
+      <w:start w:val="1"/>
+      <w:numFmt w:val="bullet"/>
+      <w:lvlText w:val=""/>
+      <w:lvlJc w:val="left"/>
+      <w:pPr>
+        <w:ind w:left="4320" w:hanging="360"/>
+      </w:pPr>
+      <w:rPr>
+        <w:rFonts w:ascii="Wingdings" w:hAnsi="Wingdings" w:hint="default"/>
+      </w:rPr>
+    </w:lvl>
+    <w:lvl w:ilvl="6" w:tplc="08100001" w:tentative="1">
+      <w:start w:val="1"/>
+      <w:numFmt w:val="bullet"/>
+      <w:lvlText w:val=""/>
+      <w:lvlJc w:val="left"/>
+      <w:pPr>
+        <w:ind w:left="5040" w:hanging="360"/>
+      </w:pPr>
+      <w:rPr>
+        <w:rFonts w:ascii="Symbol" w:hAnsi="Symbol" w:hint="default"/>
+      </w:rPr>
+    </w:lvl>
+    <w:lvl w:ilvl="7" w:tplc="08100003" w:tentative="1">
+      <w:start w:val="1"/>
+      <w:numFmt w:val="bullet"/>
+      <w:lvlText w:val="o"/>
+      <w:lvlJc w:val="left"/>
+      <w:pPr>
+        <w:ind w:left="5760" w:hanging="360"/>
+      </w:pPr>
+      <w:rPr>
+        <w:rFonts w:ascii="Courier New" w:hAnsi="Courier New" w:cs="Courier New" w:hint="default"/>
+      </w:rPr>
+    </w:lvl>
+    <w:lvl w:ilvl="8" w:tplc="08100005" w:tentative="1">
+      <w:start w:val="1"/>
+      <w:numFmt w:val="bullet"/>
+      <w:lvlText w:val=""/>
+      <w:lvlJc w:val="left"/>
+      <w:pPr>
+        <w:ind w:left="6480" w:hanging="360"/>
+      </w:pPr>
+      <w:rPr>
+        <w:rFonts w:ascii="Wingdings" w:hAnsi="Wingdings" w:hint="default"/>
+      </w:rPr>
+    </w:lvl>
+  </w:abstractNum>
+  <w:abstractNum w:abstractNumId="10" w15:restartNumberingAfterBreak="0">
     <w:nsid w:val="57C86EE7"/>
     <w:multiLevelType w:val="multilevel"/>
     <w:tmpl w:val="30BAB0BA"/>
@@ -14681,7 +14940,7 @@
       </w:rPr>
     </w:lvl>
   </w:abstractNum>
-  <w:abstractNum w:abstractNumId="10" w15:restartNumberingAfterBreak="0">
+  <w:abstractNum w:abstractNumId="11" w15:restartNumberingAfterBreak="0">
     <w:nsid w:val="652809B9"/>
     <w:multiLevelType w:val="hybridMultilevel"/>
     <w:tmpl w:val="C10EC632"/>
@@ -14794,7 +15053,7 @@
       </w:rPr>
     </w:lvl>
   </w:abstractNum>
-  <w:abstractNum w:abstractNumId="11" w15:restartNumberingAfterBreak="0">
+  <w:abstractNum w:abstractNumId="12" w15:restartNumberingAfterBreak="0">
     <w:nsid w:val="66871ECE"/>
     <w:multiLevelType w:val="hybridMultilevel"/>
     <w:tmpl w:val="7F74FC56"/>
@@ -14910,7 +15169,7 @@
       </w:pPr>
     </w:lvl>
   </w:abstractNum>
-  <w:abstractNum w:abstractNumId="12" w15:restartNumberingAfterBreak="0">
+  <w:abstractNum w:abstractNumId="13" w15:restartNumberingAfterBreak="0">
     <w:nsid w:val="6ABE5228"/>
     <w:multiLevelType w:val="hybridMultilevel"/>
     <w:tmpl w:val="089EE6D8"/>
@@ -15026,7 +15285,7 @@
       </w:pPr>
     </w:lvl>
   </w:abstractNum>
-  <w:abstractNum w:abstractNumId="13" w15:restartNumberingAfterBreak="0">
+  <w:abstractNum w:abstractNumId="14" w15:restartNumberingAfterBreak="0">
     <w:nsid w:val="6C1D7334"/>
     <w:multiLevelType w:val="hybridMultilevel"/>
     <w:tmpl w:val="0D64F25A"/>
@@ -15142,7 +15401,7 @@
       </w:pPr>
     </w:lvl>
   </w:abstractNum>
-  <w:abstractNum w:abstractNumId="14" w15:restartNumberingAfterBreak="0">
+  <w:abstractNum w:abstractNumId="15" w15:restartNumberingAfterBreak="0">
     <w:nsid w:val="72904C79"/>
     <w:multiLevelType w:val="hybridMultilevel"/>
     <w:tmpl w:val="EB328896"/>
@@ -15282,7 +15541,7 @@
       </w:rPr>
     </w:lvl>
   </w:abstractNum>
-  <w:abstractNum w:abstractNumId="15" w15:restartNumberingAfterBreak="0">
+  <w:abstractNum w:abstractNumId="16" w15:restartNumberingAfterBreak="0">
     <w:nsid w:val="7ACC392C"/>
     <w:multiLevelType w:val="hybridMultilevel"/>
     <w:tmpl w:val="F282F7F0"/>
@@ -15422,7 +15681,7 @@
       </w:rPr>
     </w:lvl>
   </w:abstractNum>
-  <w:abstractNum w:abstractNumId="16" w15:restartNumberingAfterBreak="0">
+  <w:abstractNum w:abstractNumId="17" w15:restartNumberingAfterBreak="0">
     <w:nsid w:val="7CD54937"/>
     <w:multiLevelType w:val="hybridMultilevel"/>
     <w:tmpl w:val="1AB0305A"/>
@@ -15563,7 +15822,7 @@
     </w:lvl>
   </w:abstractNum>
   <w:num w:numId="1">
-    <w:abstractNumId w:val="9"/>
+    <w:abstractNumId w:val="10"/>
   </w:num>
   <w:num w:numId="2">
     <w:abstractNumId w:val="3"/>
@@ -15578,22 +15837,22 @@
     <w:abstractNumId w:val="4"/>
   </w:num>
   <w:num w:numId="6">
-    <w:abstractNumId w:val="11"/>
+    <w:abstractNumId w:val="12"/>
   </w:num>
   <w:num w:numId="7">
     <w:abstractNumId w:val="8"/>
   </w:num>
   <w:num w:numId="8">
-    <w:abstractNumId w:val="12"/>
+    <w:abstractNumId w:val="13"/>
   </w:num>
   <w:num w:numId="9">
     <w:abstractNumId w:val="0"/>
   </w:num>
   <w:num w:numId="10">
-    <w:abstractNumId w:val="14"/>
+    <w:abstractNumId w:val="15"/>
   </w:num>
   <w:num w:numId="11">
-    <w:abstractNumId w:val="15"/>
+    <w:abstractNumId w:val="16"/>
   </w:num>
   <w:num w:numId="12">
     <w:abstractNumId w:val="5"/>
@@ -15602,36 +15861,39 @@
     <w:abstractNumId w:val="2"/>
   </w:num>
   <w:num w:numId="14">
-    <w:abstractNumId w:val="16"/>
+    <w:abstractNumId w:val="17"/>
   </w:num>
   <w:num w:numId="15">
     <w:abstractNumId w:val="6"/>
   </w:num>
   <w:num w:numId="16">
-    <w:abstractNumId w:val="9"/>
+    <w:abstractNumId w:val="10"/>
   </w:num>
   <w:num w:numId="17">
-    <w:abstractNumId w:val="13"/>
+    <w:abstractNumId w:val="14"/>
   </w:num>
   <w:num w:numId="18">
-    <w:abstractNumId w:val="9"/>
+    <w:abstractNumId w:val="10"/>
   </w:num>
   <w:num w:numId="19">
-    <w:abstractNumId w:val="9"/>
+    <w:abstractNumId w:val="10"/>
   </w:num>
   <w:num w:numId="20">
-    <w:abstractNumId w:val="9"/>
+    <w:abstractNumId w:val="10"/>
   </w:num>
   <w:num w:numId="21">
-    <w:abstractNumId w:val="9"/>
+    <w:abstractNumId w:val="10"/>
   </w:num>
   <w:num w:numId="22">
-    <w:abstractNumId w:val="9"/>
+    <w:abstractNumId w:val="10"/>
   </w:num>
   <w:num w:numId="23">
+    <w:abstractNumId w:val="11"/>
+  </w:num>
+  <w:num w:numId="24">
     <w:abstractNumId w:val="10"/>
   </w:num>
-  <w:num w:numId="24">
+  <w:num w:numId="25">
     <w:abstractNumId w:val="9"/>
   </w:num>
   <w:numIdMacAtCleanup w:val="14"/>
@@ -16653,6 +16915,17 @@
       <w:lang w:eastAsia="it-IT"/>
     </w:rPr>
   </w:style>
+  <w:style w:type="paragraph" w:styleId="Paragrafoelenco">
+    <w:name w:val="List Paragraph"/>
+    <w:basedOn w:val="Normale"/>
+    <w:uiPriority w:val="34"/>
+    <w:qFormat/>
+    <w:rsid w:val="002D6B7E"/>
+    <w:pPr>
+      <w:ind w:left="720"/>
+      <w:contextualSpacing/>
+    </w:pPr>
+  </w:style>
 </w:styles>
 </file>
 
@@ -16956,7 +17229,7 @@
 </file>
 
 <file path=customXml/itemProps1.xml><?xml version="1.0" encoding="utf-8"?>
-<ds:datastoreItem xmlns:ds="http://schemas.openxmlformats.org/officeDocument/2006/customXml" ds:itemID="{059B4D6C-C947-4017-8F44-B9DC27727CD6}">
+<ds:datastoreItem xmlns:ds="http://schemas.openxmlformats.org/officeDocument/2006/customXml" ds:itemID="{28C9CD9A-3EB5-4FCF-B579-F283B280E620}">
   <ds:schemaRefs>
     <ds:schemaRef ds:uri="http://schemas.openxmlformats.org/officeDocument/2006/bibliography"/>
   </ds:schemaRefs>

</xml_diff>